<commit_message>
preliminary final version of Autofill Feature
</commit_message>
<xml_diff>
--- a/Autofill/AutofillResults/My Assignment1.docx
+++ b/Autofill/AutofillResults/My Assignment1.docx
@@ -359,7 +359,7 @@
                 <w:sz w:val="20"/>
                 <w:szCs w:val="20"/>
               </w:rPr>
-              <w:t xml:space="preserve">09/09/2021</w:t>
+              <w:t xml:space="preserve">09/10/2021</w:t>
             </w:r>
           </w:p>
         </w:tc>
@@ -3413,8 +3413,6 @@
             </w:r>
           </w:p>
         </w:tc>
-        <w:bookmarkStart w:id="0" w:name="_GoBack"/>
-        <w:bookmarkEnd w:id="0"/>
       </w:tr>
       <w:tr>
         <w:trPr>
@@ -5452,8 +5450,10 @@
         </w:tc>
       </w:tr>
     </w:tbl>
-    <w:p/>
-    <w:p/>
+    <w:p>
+      <w:bookmarkStart w:id="0" w:name="_GoBack"/>
+      <w:bookmarkEnd w:id="0"/>
+    </w:p>
     <w:sectPr>
       <w:pgSz w:w="12240" w:h="15840"/>
       <w:pgMar w:top="1440" w:right="1440" w:bottom="1440" w:left="1440" w:header="720" w:footer="720" w:gutter="0"/>

</xml_diff>